<commit_message>
New translations [template] affiliate email - invite to seminar .docx (Sinhala)
</commit_message>
<xml_diff>
--- a/public/email/crowdin/translations/si/[TEMPLATE] Affiliate email - invite to seminar .docx
+++ b/public/email/crowdin/translations/si/[TEMPLATE] Affiliate email - invite to seminar .docx
@@ -16,7 +16,7 @@
             <w:color w:val="1155cc"/>
             <w:u w:val="single"/>
           </w:rPr>
-          <w:t>English</w:t>
+          <w:t>ඉංග්‍රීසි</w:t>
         </w:r>
       </w:hyperlink>
       <w:r>
@@ -31,7 +31,7 @@
             <w:color w:val="1155cc"/>
             <w:u w:val="single"/>
           </w:rPr>
-          <w:t>Portuguese</w:t>
+          <w:t>පෝර්තුගීසි</w:t>
         </w:r>
       </w:hyperlink>
       <w:r>
@@ -46,7 +46,7 @@
             <w:color w:val="1155cc"/>
             <w:u w:val="single"/>
           </w:rPr>
-          <w:t>French</w:t>
+          <w:t>ෆ‍්‍රෙන්ච්</w:t>
         </w:r>
       </w:hyperlink>
       <w:r>
@@ -61,7 +61,7 @@
             <w:color w:val="1155cc"/>
             <w:u w:val="single"/>
           </w:rPr>
-          <w:t>Thai</w:t>
+          <w:t>තායි</w:t>
         </w:r>
       </w:hyperlink>
       <w:r>
@@ -76,7 +76,7 @@
             <w:color w:val="1155cc"/>
             <w:u w:val="single"/>
           </w:rPr>
-          <w:t>Vietnamese</w:t>
+          <w:t>වියට්නාමීස්</w:t>
         </w:r>
       </w:hyperlink>
       <w:r>
@@ -91,7 +91,7 @@
             <w:color w:val="1155cc"/>
             <w:u w:val="single"/>
           </w:rPr>
-          <w:t>Spanish</w:t>
+          <w:t>ස්පාඤ්ජ</w:t>
         </w:r>
       </w:hyperlink>
     </w:p>
@@ -114,7 +114,7 @@
         <w:pStyle w:val="P68B1DB1-Normal2"/>
       </w:pPr>
       <w:r>
-        <w:t>English</w:t>
+        <w:t>ඉංග්‍රීසි</w:t>
       </w:r>
     </w:p>
     <w:p/>
@@ -175,7 +175,7 @@
               <w:rPr>
                 <w:b w:val="1"/>
               </w:rPr>
-              <w:t>Brief</w:t>
+              <w:t>සාරාංශයක්</w:t>
             </w:r>
             <w:r>
               <w:t>:</w:t>
@@ -200,7 +200,7 @@
               <w:jc w:val="left"/>
             </w:pPr>
             <w:r>
-              <w:t xml:space="preserve">An email to partners in the the target country to invite them for a one-day seminar. It will be sent via customer.io</w:t>
+              <w:t xml:space="preserve">ඉලක්ක රටේ හිතකරුවන්ට එක දිවි සම්මන්ත්‍රණයක් සඳහා ආරාධනා කිරීමට ඊ-මේල් පණිවුඩයක්. මෙය customer.io හරහා යැවීමේදී සිදු කෙරෙනු ඇත</w:t>
             </w:r>
           </w:p>
           <w:p>
@@ -244,7 +244,7 @@
               <w:rPr>
                 <w:b w:val="1"/>
               </w:rPr>
-              <w:t xml:space="preserve">Target audience</w:t>
+              <w:t xml:space="preserve">ඉලක්ක දෙනස්මය</w:t>
             </w:r>
             <w:r>
               <w:t>:</w:t>
@@ -269,7 +269,7 @@
               <w:jc w:val="left"/>
             </w:pPr>
             <w:r>
-              <w:t xml:space="preserve">Partners in the target country</w:t>
+              <w:t xml:space="preserve">ඉලක්ක රටේ හිතකරුවන්</w:t>
             </w:r>
           </w:p>
           <w:p>
@@ -300,10 +300,10 @@
         <w:rPr>
           <w:b w:val="1"/>
         </w:rPr>
-        <w:t xml:space="preserve">Subject line</w:t>
-      </w:r>
-      <w:r>
-        <w:t xml:space="preserve">: Meet our team in [CITY] | [DATE] </w:t>
+        <w:t xml:space="preserve">විෂය ලකුණ</w:t>
+      </w:r>
+      <w:r>
+        <w:t xml:space="preserve">: [CITY] හි අපගේ කණ්ඩායම සමඟ හමුවන්න | [DATE] </w:t>
       </w:r>
     </w:p>
     <w:p/>
@@ -318,19 +318,19 @@
         <w:pStyle w:val="P68B1DB1-Normal3"/>
       </w:pPr>
       <w:r>
-        <w:t xml:space="preserve">You’re invited to our Deriv Partner Seminar</w:t>
-      </w:r>
-    </w:p>
-    <w:p/>
-    <w:p>
-      <w:r>
-        <w:t xml:space="preserve">Dear [PARTNER NAME], </w:t>
-      </w:r>
-    </w:p>
-    <w:p/>
-    <w:p>
-      <w:r>
-        <w:t xml:space="preserve">We’re excited to let you know that the Deriv Affiliate team will be in [CITY] in [MONTH] to meet with you, our valued partners!</w:t>
+        <w:t xml:space="preserve">අපගේ Deriv හවුල්කරුවන්ගේ සම්මන්ත්‍රණයට ඔබට ආරාධනා!</w:t>
+      </w:r>
+    </w:p>
+    <w:p/>
+    <w:p>
+      <w:r>
+        <w:t xml:space="preserve">හිතවත් [PARTNER NAME], </w:t>
+      </w:r>
+    </w:p>
+    <w:p/>
+    <w:p>
+      <w:r>
+        <w:t xml:space="preserve">අපගේ වටිනා හවුල්කරුවන් වන ඔබව හමුවීමට Deriv අනුබද්ධ කණ්ඩායම [MONTH] මාසයේදී [CITY] නගරයට පැමිණෙන බව​ ඔබට දැනුම් දීමට අපි සතුටු වන්නෙමු!</w:t>
       </w:r>
     </w:p>
     <w:p/>
@@ -446,7 +446,7 @@
             <w:r>
               <w:t>[LOCATION]</w:t>
               <w:br w:type="textWrapping"/>
-              <w:t xml:space="preserve">Your country manager will inform you about the exact location by [DATE]</w:t>
+              <w:t xml:space="preserve">ඔබේ රටේ කළමනාකරු [DATE] වන විට නිශ්චිත ස්ථානය පිළිබඳව ඔබට දන්වනු ඇත</w:t>
             </w:r>
           </w:p>
         </w:tc>
@@ -547,7 +547,7 @@
     <w:p/>
     <w:p>
       <w:r>
-        <w:t xml:space="preserve">In this one-day seminar, we’ll be providing technical and marketing support, offering the opportunity to network with other partners over a delicious lunch as well as listening to your feedback about our partnership programmes. This is your chance to get your voice heard, which will help us plan future efforts to support you better. </w:t>
+        <w:t xml:space="preserve">මෙම එක්දින සම්මන්ත්‍රණයේදී, අපි තාක්ෂණික සහ අලෙවිකරණ සහය ලබා දෙන අතර, රසවත් දිවා භෝජනයක් බුක්ති විඳිමින්​ අනෙකුත් හවුල්කරුවන් සමඟ ජාලගත වීමට මෙන්ම අපගේ හවුල්කාර වැඩසටහන් පිළිබඳ ඔබේ ප්‍රතිපෝෂණවලට සවන් දීමට අවස්ථාව ලබා දෙන්නෙමු. මෙය ඔබේ කටහඬ අවදි කිරීමට ඔබට ඇති අවස්ථාවයි, එය ඔබට වඩා හොඳින් සහය දීම සඳහා අනාගත ප්‍රයත්නයන් සැලසුම් කිරීමට අපට උපකාරී වනු ඇත. </w:t>
       </w:r>
     </w:p>
     <w:p/>
@@ -562,7 +562,7 @@
         <w:t>[DATE]</w:t>
       </w:r>
       <w:r>
-        <w:t xml:space="preserve">. Please note that attendance is confirmed on a first come, first served basis. We look forward to seeing you there!</w:t>
+        <w:t xml:space="preserve">. පැමිණෙන පිළිවෙලට සේවා සැපයීමේ පදනම මත​ පැමිණීම තහවුරු කෙරෙන​ බව කරුණාවෙන් සලකන්න. අපි ඔබව එහි දැකීමට බලාපොරොත්තු වෙමු!</w:t>
         <w:br w:type="textWrapping"/>
       </w:r>
     </w:p>
@@ -621,7 +621,7 @@
               <w:jc w:val="center"/>
             </w:pPr>
             <w:r>
-              <w:t xml:space="preserve">Send my details</w:t>
+              <w:t xml:space="preserve">මගේ විශේෂාංග යවන්න</w:t>
             </w:r>
           </w:p>
         </w:tc>
@@ -630,7 +630,7 @@
     <w:p/>
     <w:p>
       <w:r>
-        <w:t xml:space="preserve">If you have any questions, please contact us via </w:t>
+        <w:t xml:space="preserve">ඔබට කිසියම් ප්‍රශ්නයක් ඇත්නම්, කරුණාකර </w:t>
       </w:r>
       <w:hyperlink r:id="rId8">
         <w:r>
@@ -638,11 +638,11 @@
             <w:color w:val="1155cc"/>
             <w:u w:val="single"/>
           </w:rPr>
-          <w:t xml:space="preserve">live chat</w:t>
+          <w:t xml:space="preserve">ජීවිත හුදකලාව</w:t>
         </w:r>
       </w:hyperlink>
       <w:r>
-        <w:t xml:space="preserve"> or </w:t>
+        <w:t xml:space="preserve"> හෝ </w:t>
       </w:r>
       <w:hyperlink r:id="rId9">
         <w:r>
@@ -654,7 +654,7 @@
         </w:r>
       </w:hyperlink>
       <w:r>
-        <w:t xml:space="preserve">. / If you have any questions, please contact your country manager, [NAME], at [EMAIL ADDRESS] or [WHATSAPP NO] (WhatsApp). </w:t>
+        <w:t xml:space="preserve"> හරහා අප අමතන්න. / ඔබට කිසියම් ප්‍රශ්නයක් ඇත්නම්, කරුණාකර ඔබගේ රටේ කළමනාකරු, [NAME], [EMAIL ADDRESS] හෝ [WHATSAPP NO] (WhatsApp) හරහා අමතන්න. </w:t>
       </w:r>
     </w:p>
     <w:bookmarkStart w:colFirst="0" w:colLast="0" w:name="ssnxy3vad9fw" w:id="1"/>
@@ -668,17 +668,17 @@
         <w:pStyle w:val="P68B1DB1-Normal2"/>
       </w:pPr>
       <w:r>
-        <w:t>Portuguese</w:t>
-      </w:r>
-    </w:p>
-    <w:p>
-      <w:pPr>
-        <w:rPr>
-          <w:b w:val="1"/>
-        </w:rPr>
-      </w:pPr>
-      <w:r>
-        <w:t xml:space="preserve">Back to</w:t>
+        <w:t>පෝර්තුගීසි</w:t>
+      </w:r>
+    </w:p>
+    <w:p>
+      <w:pPr>
+        <w:rPr>
+          <w:b w:val="1"/>
+        </w:rPr>
+      </w:pPr>
+      <w:r>
+        <w:t>පසුපසට</w:t>
       </w:r>
       <w:r>
         <w:rPr>
@@ -693,7 +693,7 @@
             <w:color w:val="1155cc"/>
             <w:u w:val="single"/>
           </w:rPr>
-          <w:t>English</w:t>
+          <w:t>ඉංග්‍රීසි</w:t>
         </w:r>
       </w:hyperlink>
     </w:p>
@@ -710,10 +710,10 @@
         <w:rPr>
           <w:b w:val="1"/>
         </w:rPr>
-        <w:t xml:space="preserve">Subject line</w:t>
-      </w:r>
-      <w:r>
-        <w:t xml:space="preserve">: Conheça a nossa equipe em [CITY] | [DATE]</w:t>
+        <w:t xml:space="preserve">විෂය ලකුණ</w:t>
+      </w:r>
+      <w:r>
+        <w:t xml:space="preserve">: [CITY] හි අපගේ කණ්ඩායම හරහා හමුවන්න | [DATE]</w:t>
       </w:r>
     </w:p>
     <w:p/>
@@ -728,7 +728,7 @@
         <w:pStyle w:val="P68B1DB1-Normal3"/>
       </w:pPr>
       <w:r>
-        <w:t xml:space="preserve">Você está convidado(a) para o nosso </w:t>
+        <w:t xml:space="preserve">ඔබට අප වෙත ආරාධනා කළේය </w:t>
       </w:r>
     </w:p>
     <w:p>
@@ -741,19 +741,19 @@
         <w:pStyle w:val="P68B1DB1-Normal3"/>
       </w:pPr>
       <w:r>
-        <w:t xml:space="preserve">Seminário de Parceiros da Deriv</w:t>
-      </w:r>
-    </w:p>
-    <w:p/>
-    <w:p>
-      <w:r>
-        <w:t xml:space="preserve">Prazado(a) [PARTNER NAME], </w:t>
-      </w:r>
-    </w:p>
-    <w:p/>
-    <w:p>
-      <w:r>
-        <w:t xml:space="preserve">É com grande satisfação que comunicamos que a equipe de Afiliados da Deriv estará em [CITY] em [MONTH] para se reunir com vocês, nossos queridos parceiros!</w:t>
+        <w:t xml:space="preserve">Deriv හි හිතකරුවන් සම්මන්ත්‍රණය</w:t>
+      </w:r>
+    </w:p>
+    <w:p/>
+    <w:p>
+      <w:r>
+        <w:t xml:space="preserve">හිතවත් [PARTNER NAME], </w:t>
+      </w:r>
+    </w:p>
+    <w:p/>
+    <w:p>
+      <w:r>
+        <w:t xml:space="preserve">Deriv හි හිතකරුවන් කණ්ඩායම [CITY] හි [MONTH] ඉඳන් ඔබ සමඟ සම්බන්ධ වීමට සතුටක් දැනෙයි!</w:t>
       </w:r>
     </w:p>
     <w:p/>
@@ -869,7 +869,7 @@
             <w:r>
               <w:t>[LOCATION]</w:t>
               <w:br w:type="textWrapping"/>
-              <w:t xml:space="preserve">O gerente de seu país irá informá-lo(a) sobre o local exato até o dia [DATE]</w:t>
+              <w:t xml:space="preserve">ඔබගේ රටේ කළමනාකරු [DATE] වන විට නිශ්චිත ස්ථානය පිළිබඳව ඔබට දන්වනු ඇත</w:t>
             </w:r>
           </w:p>
         </w:tc>
@@ -973,7 +973,7 @@
         <w:jc w:val="both"/>
       </w:pPr>
       <w:r>
-        <w:t xml:space="preserve">Neste seminário de 1 dia, iremos oferecer suporte técnico e de marketing, oportunidades de interação com outros parceiros durante um excelente almoço, e também ouviremos os seus comentários sobre os nossos programas de parceria. Esta é sua grande oportunidade de fazer com que sua voz seja ouvida, para assim planejarmos ações futuras capazes de proporcionar a você um suporte ainda melhor. </w:t>
+        <w:t xml:space="preserve">මෙම එක් දිවා සම්මන්ත්‍රණය තුළ, අප තාක්ෂණික හා වාණිජ සහය ලබාදී, ඉතා සුපිරි බෙටුවක් මැදින් අනෙකුත් හිතකරුවන් සමඟ සම්බන්ධ වීමට අවස්ථාව ලබාදෙන දී, අපගේ සම්මන්ත්‍රණ වැඩසටහන් පිළිබඳ ඔබේ අදහස් අහන්නෙමු. මෙය ඔබේ හිතවතුන්ගෙන් ඔබේ මැදිහත් අහර භාවිතයට අවශ්‍ය නම් අලුත් වැටුප් වැඩසටහන් සමඟ සම්බන්ධ වීමට ඔබට පිවිසිය හැකි විශාල අවස්ථාවකි, එය අපයෝජන වැඩසටහන් මිසමුත්තත් පරීක්ෂා කිරීමට හා තවද සාර්ථකත්වයක් ලබා දීමට උපකාරී විවිධ අවස්ථවලුක් ලබාදීම් හා මෙන්ම ලැබෙනු ඇත. </w:t>
       </w:r>
     </w:p>
     <w:p>
@@ -995,7 +995,7 @@
         <w:t>[DATE]</w:t>
       </w:r>
       <w:r>
-        <w:t xml:space="preserve">. Observe que a participação será confirmada por ordem de chegada. Contamos com a sua presença! </w:t>
+        <w:t xml:space="preserve">. සැලකීමේදී සහකාරතාවය ලැබීමට පැමිණීම තහවුරු කෙරෙන බව කරුණාවෙන් සලකන්න. අපි ඔබේ පැමිණීම බලා සිටිමු! </w:t>
         <w:br w:type="textWrapping"/>
         <w:br w:type="textWrapping"/>
       </w:r>
@@ -1042,7 +1042,7 @@
               <w:jc w:val="center"/>
             </w:pPr>
             <w:r>
-              <w:t xml:space="preserve">Enviar meus dados</w:t>
+              <w:t xml:space="preserve">අදාල විශේෂී පිළිබඳව යවන්න</w:t>
             </w:r>
           </w:p>
         </w:tc>
@@ -1052,7 +1052,7 @@
     <w:p/>
     <w:p>
       <w:r>
-        <w:t xml:space="preserve">Em caso de dúvida, entre em contato conosco através do </w:t>
+        <w:t xml:space="preserve">දෝෂයක් වුවහොත් කරුණාකර </w:t>
       </w:r>
       <w:hyperlink r:id="rId10">
         <w:r>
@@ -1060,11 +1060,11 @@
             <w:color w:val="1155cc"/>
             <w:u w:val="single"/>
           </w:rPr>
-          <w:t xml:space="preserve">live chat</w:t>
+          <w:t xml:space="preserve">ජීවිත හැං</w:t>
         </w:r>
       </w:hyperlink>
       <w:r>
-        <w:t xml:space="preserve"> ou pelo </w:t>
+        <w:t xml:space="preserve"> හෝ </w:t>
       </w:r>
       <w:hyperlink r:id="rId11">
         <w:r>
@@ -1076,21 +1076,21 @@
         </w:r>
       </w:hyperlink>
       <w:r>
-        <w:t xml:space="preserve"> em nosso site. / Se você tiver alguma dúvida, fale com o gerente de seu país [NAME] em [EMAIL ADDRESS] ou [WHATSAPP NO] (Whatsapp).</w:t>
-      </w:r>
-    </w:p>
-    <w:p/>
-    <w:p>
-      <w:pPr>
-        <w:rPr>
-          <w:b w:val="1"/>
-        </w:rPr>
-      </w:pPr>
-      <w:r>
-        <w:rPr>
-          <w:b w:val="1"/>
-        </w:rPr>
-        <w:t xml:space="preserve">Equipe de Afiliados da Deriv</w:t>
+        <w:t xml:space="preserve"> හරහා අපට සම්බන්ධ වන්න. / ඔබට කිසියම් ප්‍රශ්නයක් ඇත්නම්, කරුණාකර ඔබගේ රටේ කළමනාකරු [NAME] හට [EMAIL ADDRESS] හෝ [WHATSAPP NO] (WhatsApp) හරහා අමතන්න.</w:t>
+      </w:r>
+    </w:p>
+    <w:p/>
+    <w:p>
+      <w:pPr>
+        <w:rPr>
+          <w:b w:val="1"/>
+        </w:rPr>
+      </w:pPr>
+      <w:r>
+        <w:rPr>
+          <w:b w:val="1"/>
+        </w:rPr>
+        <w:t xml:space="preserve">Deriv හි හිතකරුවන්ගේ කණ්ඩායම</w:t>
         <w:br w:type="textWrapping"/>
       </w:r>
       <w:r>
@@ -1108,17 +1108,17 @@
         <w:pStyle w:val="P68B1DB1-Normal2"/>
       </w:pPr>
       <w:r>
-        <w:t>French</w:t>
-      </w:r>
-    </w:p>
-    <w:p>
-      <w:pPr>
-        <w:rPr>
-          <w:b w:val="1"/>
-        </w:rPr>
-      </w:pPr>
-      <w:r>
-        <w:t xml:space="preserve">Back to</w:t>
+        <w:t>ෆ‍්‍රෙන්ච්</w:t>
+      </w:r>
+    </w:p>
+    <w:p>
+      <w:pPr>
+        <w:rPr>
+          <w:b w:val="1"/>
+        </w:rPr>
+      </w:pPr>
+      <w:r>
+        <w:t>පසුපසට</w:t>
       </w:r>
       <w:r>
         <w:rPr>
@@ -1133,7 +1133,7 @@
             <w:color w:val="1155cc"/>
             <w:u w:val="single"/>
           </w:rPr>
-          <w:t>English</w:t>
+          <w:t>ඉංග්‍රීසි</w:t>
         </w:r>
       </w:hyperlink>
     </w:p>
@@ -1149,10 +1149,10 @@
         <w:rPr>
           <w:b w:val="1"/>
         </w:rPr>
-        <w:t xml:space="preserve">Subject line</w:t>
-      </w:r>
-      <w:r>
-        <w:t xml:space="preserve">: Rencontrez notre équipe a [CITY] | [DATE]</w:t>
+        <w:t xml:space="preserve">විෂය ලකුණ</w:t>
+      </w:r>
+      <w:r>
+        <w:t xml:space="preserve">: [CITY] හි Deliv කණ්ඩායම සමඟ හමුවන්න | [DATE]</w:t>
       </w:r>
     </w:p>
     <w:p/>
@@ -1167,19 +1167,19 @@
         <w:pStyle w:val="P68B1DB1-Normal3"/>
       </w:pPr>
       <w:r>
-        <w:t xml:space="preserve">Vous êtes invité à notre séminaire Deriv</w:t>
-      </w:r>
-    </w:p>
-    <w:p/>
-    <w:p>
-      <w:r>
-        <w:t xml:space="preserve">Cher [PARTNER NAME], </w:t>
-      </w:r>
-    </w:p>
-    <w:p/>
-    <w:p>
-      <w:r>
-        <w:t xml:space="preserve">Nous sommes ravis de vous annoncer que l'équipe Deriv Affiliate sera à [VILLE] en [MOIS] pour vous rencontrer, nos précieux partenaires !</w:t>
+        <w:t xml:space="preserve">ඔබට අපගේ Deriv සම්මන්ත්‍රණයට ආරාධනා කරනවා.</w:t>
+      </w:r>
+    </w:p>
+    <w:p/>
+    <w:p>
+      <w:r>
+        <w:t xml:space="preserve">හිතවත් [PARTNER NAME], </w:t>
+      </w:r>
+    </w:p>
+    <w:p/>
+    <w:p>
+      <w:r>
+        <w:t xml:space="preserve">Deriv හි හිතකරුවන්ට, [CITY] | [MONTH] මස, ඔබ වෙත සම්බන්ද වීමට ඇත!</w:t>
       </w:r>
     </w:p>
     <w:p/>
@@ -1295,7 +1295,7 @@
             <w:r>
               <w:t>[LOCATION]</w:t>
               <w:br w:type="textWrapping"/>
-              <w:t xml:space="preserve">Votre responsable national vous informera de l'emplacement exact d'ici [DATE]</w:t>
+              <w:t xml:space="preserve">ඔබේ රටේ කළමනාකරු [DATE] වන විට නිශ්චිත ස්ථානය පිළිබඳව ඔබට දන්වනු ඇත</w:t>
             </w:r>
           </w:p>
         </w:tc>
@@ -1387,7 +1387,7 @@
               <w:spacing w:line="240" w:lineRule="auto"/>
             </w:pPr>
             <w:r>
-              <w:t xml:space="preserve">[DATE] | [HEURE]</w:t>
+              <w:t xml:space="preserve">[DATE] | [TIME]</w:t>
             </w:r>
           </w:p>
         </w:tc>
@@ -1396,13 +1396,13 @@
     <w:p/>
     <w:p>
       <w:r>
-        <w:t xml:space="preserve">Au cours de ce séminaire d'une journée, nous fournirons un soutien technique et marketing, offrant la possibilité de réseauter avec d'autres partenaires autour d'un délicieux déjeuner et d'écouter vos commentaires sur nos programmes de partenariat. C'est votre chance de faire entendre votre voix, ce qui nous aidera à planifier les efforts futurs pour mieux vous soutenir.</w:t>
-      </w:r>
-    </w:p>
-    <w:p/>
-    <w:p>
-      <w:r>
-        <w:t xml:space="preserve">Veuillez confirmer votre présence en soumettant le formulaire d'inscription avant le [DATE]. Veuillez noter que la participation est confirmée selon le principe du premier arrivé, premier servi. Nous avons hâte de vous voir là-bas!</w:t>
+        <w:t xml:space="preserve">මෙම එකදිව සම්මන්ත්‍රණයේදී, අප වෙතින් තාක්ෂණික සහ පිරිවැය ලබාදී අපගේ සම්මන්ත්‍රණ වැඩසටහන් පිළිබඳ ඔබේ අදහස් අහන්නෙමු. මෙය ඔබේ හිතවතුන්ගෙන් ඔබේ මැදිහත් අහර භාවිතයට අවශ්‍ය නම් අලුත් වැටුප් වැඩසටහන් සමඟ සම්බන්ධ වීමට වඩා වැඩි අවස්ථාවකි.</w:t>
+      </w:r>
+    </w:p>
+    <w:p/>
+    <w:p>
+      <w:r>
+        <w:t xml:space="preserve">කරුණාකර [DATE] දිනයට පෙර ලියාපදිංචි වීමේ පෝරමය ඉදිරිපත් කර ඔබේ පැමිණීම තහවුරු කරන්න. පැමිණීම තහවුරු කිරීමට පැමිණෙන පිළිවෙලට සේවා සැපයීමේ පදනම මත කරුණාවෙන් සලකන්න. අපි ඔබේ පැමිණීම බලා සිටිමු!</w:t>
         <w:br w:type="textWrapping"/>
         <w:br w:type="textWrapping"/>
       </w:r>
@@ -1449,7 +1449,7 @@
               <w:jc w:val="center"/>
             </w:pPr>
             <w:r>
-              <w:t xml:space="preserve">Send my details</w:t>
+              <w:t xml:space="preserve">මගේ විශේෂාංග යවන්න</w:t>
             </w:r>
           </w:p>
         </w:tc>
@@ -1459,7 +1459,7 @@
     <w:p/>
     <w:p>
       <w:r>
-        <w:t xml:space="preserve">Si vous avez des questions, veuillez nous contacter via le chat en direct ou WhatsApp sur notre site Web. / Si vous avez des questions, veuillez contacter votre gestionnaire de compte [NOM] sur [ADRESSE EMAIL] ou [WHATSAPP NO] (WhatsApp).(</w:t>
+        <w:t xml:space="preserve">ඉගෙනුම හෝ මුල්‍ය අත්යුතු थोවා ආකාරයේ ප්‍රශ්න ඇත්නම් කරුණාකර අපට ජීවිත හුදකලාව හෝ WhatsApp ඔබේ වෘත්තීය අවශෝෂය පිළිබඳව පවසන්න. / Si vous avez des questions, veuillez contacter votre gestionnaire de compte [NOM] sur [ADRESSE EMAIL] ou [WHATSAPP NO] (WhatsApp).(</w:t>
       </w:r>
       <w:hyperlink r:id="rId12">
         <w:r>
@@ -1497,7 +1497,7 @@
         <w:pStyle w:val="P68B1DB1-Normal1"/>
       </w:pPr>
       <w:r>
-        <w:t xml:space="preserve">Équipe d'affiliation Deriv</w:t>
+        <w:t xml:space="preserve">Deriv හි හිතකරුවන්ගේ කණ්ඩායම</w:t>
       </w:r>
     </w:p>
     <w:p>
@@ -1521,7 +1521,7 @@
         <w:pStyle w:val="P68B1DB1-Normal2"/>
       </w:pPr>
       <w:r>
-        <w:t>Thai</w:t>
+        <w:t>තායි</w:t>
       </w:r>
     </w:p>
     <w:p>
@@ -1531,7 +1531,7 @@
         </w:rPr>
       </w:pPr>
       <w:r>
-        <w:t xml:space="preserve">Back to</w:t>
+        <w:t>පසුපසට</w:t>
       </w:r>
       <w:r>
         <w:rPr>
@@ -1546,7 +1546,7 @@
             <w:color w:val="1155cc"/>
             <w:u w:val="single"/>
           </w:rPr>
-          <w:t>English</w:t>
+          <w:t>ඉංග්‍රීසි</w:t>
         </w:r>
       </w:hyperlink>
     </w:p>
@@ -1560,15 +1560,15 @@
     <w:p>
       <w:r>
         <w:rPr>
-          <w:b w:val="1"/>
-        </w:rPr>
-        <w:t xml:space="preserve">Subject line</w:t>
-      </w:r>
-      <w:r>
-        <w:rPr>
           <w:rFonts w:ascii="Arial Unicode MS" w:hAnsi="Arial Unicode MS" w:cs="Arial Unicode MS" w:eastAsia="Arial Unicode MS"/>
         </w:rPr>
-        <w:t xml:space="preserve">: พบกับทีมงานของเราที่ [CITY] | [DATE]</w:t>
+        <w:t xml:space="preserve">විෂය ලකුණ</w:t>
+      </w:r>
+      <w:r>
+        <w:rPr>
+          <w:b w:val="1"/>
+        </w:rPr>
+        <w:t xml:space="preserve">: [CITY] හි [DATE] අපගේ කණ්ඩායම සමඟ හමුවන්න.</w:t>
       </w:r>
     </w:p>
     <w:p/>
@@ -1583,7 +1583,7 @@
         <w:pStyle w:val="P68B1DB1-Normal4"/>
       </w:pPr>
       <w:r>
-        <w:t xml:space="preserve">คุณได้รับเชิญให้เข้าร่วมงานสัมมนา </w:t>
+        <w:t xml:space="preserve">ඔබට අපගේ Deriv සම්මන්ත්‍රණයට ආරාධනා කරනවා.</w:t>
       </w:r>
     </w:p>
     <w:p>
@@ -1596,7 +1596,7 @@
         <w:pStyle w:val="P68B1DB1-Normal4"/>
       </w:pPr>
       <w:r>
-        <w:t xml:space="preserve">Deriv Partner Seminar ของเรา</w:t>
+        <w:t xml:space="preserve">Deriv Partner Seminar කණ්ඩායම</w:t>
       </w:r>
     </w:p>
     <w:p/>
@@ -1605,7 +1605,7 @@
         <w:pStyle w:val="P68B1DB1-Normal5"/>
       </w:pPr>
       <w:r>
-        <w:t xml:space="preserve">เรียน [PARTNER NAME] </w:t>
+        <w:t xml:space="preserve">හිතවත් [PARTNER NAME] </w:t>
       </w:r>
     </w:p>
     <w:p/>
@@ -1614,7 +1614,7 @@
         <w:pStyle w:val="P68B1DB1-Normal5"/>
       </w:pPr>
       <w:r>
-        <w:t xml:space="preserve">เรารู้สึกตื่นเต้นยินดีที่จะแจ้งให้คุณทราบว่า ทีมงานพันธมิตรของ Deriv จะไปเยือนที่ [CITY] ในเดือน [MONTH] เพื่อพบกับคุณซึ่งเป็นพันธมิตรที่มีคุณค่าของเรา!</w:t>
+        <w:t xml:space="preserve">Deriv හි හිතකරුවන්ට, [CITY] හි [MONTH] මස, ඔබ වෙත සම්බන්ද වීමට ඇත!</w:t>
       </w:r>
     </w:p>
     <w:p/>
@@ -1731,7 +1731,7 @@
             <w:r>
               <w:t>[LOCATION]</w:t>
               <w:br w:type="textWrapping"/>
-              <w:t xml:space="preserve">ผู้จัดการประจำประเทศของคุณจะแจ้งสถานที่แน่นอนให้คุณทราบภายใน [DATE]</w:t>
+              <w:t xml:space="preserve">ඔබගේ රටේ කළමනාකරු [DATE] වන විට නිශ්චිත ස්ථානය පිළිබඳව ඔබට දන්වනු ඇත</w:t>
             </w:r>
           </w:p>
         </w:tc>
@@ -1835,7 +1835,7 @@
         <w:pStyle w:val="P68B1DB1-Normal5"/>
       </w:pPr>
       <w:r>
-        <w:t xml:space="preserve">ในงานสัมมนาหนึ่งวันนี้ เราจะให้การสนับสนุนด้านเทคนิคและการตลาด นำเสนอโอกาสในการสร้างเครือข่ายกับพันธมิตรรายอื่นๆ ในระหว่างการร่วมรับประทานอาหารมื้อกลางวันที่แสนอร่อย รวมทั้งรับฟังความคิดเห็นของคุณเกี่ยวกับโปรแกรมพันธมิตรของเรา นี่ถือเป็นโอกาสของคุณที่จะได้แสดงความคิดเห็นของคุณ ซึ่งจะช่วยให้เราในการวางแผนความพยายามในอนาคตเพื่อสนับสนุนคุณให้ได้ดียิ่งขึ้นต่อไป </w:t>
+        <w:t xml:space="preserve">මේ සම්මන්ත්‍රණයේදී, අප ඔබට තාක්ෂණික සහ ව්‍යාපාරික සහය ලබා දීමට, අනෙකුත් හිතකරුවන් සමඟ සම්බන්ධ වීමේ අවස්ථා ලබා දීමට, ගැතිබදි ආහාර ඡේදනයේදී ම вашу යදන්න,ත් අපගේ සම්මන්ත්‍රණ වැඩසටහන් පිළිබඳ ඔබේ අදහස් කවිළු වෙන්කරමු.</w:t>
       </w:r>
     </w:p>
     <w:p/>
@@ -1916,7 +1916,7 @@
               <w:pStyle w:val="P68B1DB1-Normal5"/>
             </w:pPr>
             <w:r>
-              <w:t>ส่งรายละเอียดของฉัน</w:t>
+              <w:t xml:space="preserve">මගේ විශේෂාංග යවන්න</w:t>
             </w:r>
           </w:p>
         </w:tc>
@@ -1929,7 +1929,7 @@
         <w:rPr>
           <w:rFonts w:ascii="Arial Unicode MS" w:hAnsi="Arial Unicode MS" w:cs="Arial Unicode MS" w:eastAsia="Arial Unicode MS"/>
         </w:rPr>
-        <w:t xml:space="preserve">หากคุณมีคำถามใดๆ โปรดติดต่อเราผ่านทาง </w:t>
+        <w:t xml:space="preserve">ඔබට කිසියම් ප්‍රශ්නයක් ඇත්නම්, කරුණාකර </w:t>
       </w:r>
       <w:hyperlink r:id="rId14">
         <w:r>
@@ -1937,14 +1937,14 @@
             <w:color w:val="1155cc"/>
             <w:u w:val="single"/>
           </w:rPr>
-          <w:t>แชทสด</w:t>
+          <w:t xml:space="preserve">ජීවිත හුදකලාව</w:t>
         </w:r>
       </w:hyperlink>
       <w:r>
         <w:rPr>
           <w:rFonts w:ascii="Arial Unicode MS" w:hAnsi="Arial Unicode MS" w:cs="Arial Unicode MS" w:eastAsia="Arial Unicode MS"/>
         </w:rPr>
-        <w:t xml:space="preserve"> หรือ </w:t>
+        <w:t xml:space="preserve"> හෝ </w:t>
       </w:r>
       <w:hyperlink r:id="rId15">
         <w:r>
@@ -1959,7 +1959,7 @@
         <w:rPr>
           <w:rFonts w:ascii="Arial Unicode MS" w:hAnsi="Arial Unicode MS" w:cs="Arial Unicode MS" w:eastAsia="Arial Unicode MS"/>
         </w:rPr>
-        <w:t xml:space="preserve"> บนเว็บไซต์ของเรา / หากคุณมีคำถามใดๆ โปรดติดต่อผู้จัดการประจำประเทศของคุณซึ่งได้แก่คุณ [NAME] ที่อีเมล์ [EMAIL ADDRESS] หรือ [WHATSAPP NO] (WhatsApp)</w:t>
+        <w:t xml:space="preserve"> හරහා අප අමතන්න.</w:t>
       </w:r>
     </w:p>
     <w:p/>
@@ -1972,7 +1972,7 @@
         <w:pStyle w:val="P68B1DB1-Normal6"/>
       </w:pPr>
       <w:r>
-        <w:t xml:space="preserve">จากทีมพันธมิตรของ Deriv</w:t>
+        <w:t xml:space="preserve">අදාල විශේෂී පිළිබඳව යවන්න</w:t>
       </w:r>
     </w:p>
     <w:p>
@@ -1996,7 +1996,7 @@
         <w:pStyle w:val="P68B1DB1-Normal2"/>
       </w:pPr>
       <w:r>
-        <w:t>Vietnamese</w:t>
+        <w:t>Deriv</w:t>
       </w:r>
     </w:p>
     <w:p>
@@ -2038,10 +2038,10 @@
         <w:rPr>
           <w:b w:val="1"/>
         </w:rPr>
-        <w:t xml:space="preserve">Subject line</w:t>
-      </w:r>
-      <w:r>
-        <w:t xml:space="preserve">: Deriv rất mong được gặp bạn tại [CITY] | [DATE]</w:t>
+        <w:t xml:space="preserve">විෂය ලකුණ</w:t>
+      </w:r>
+      <w:r>
+        <w:t xml:space="preserve">: [CITY] හි Deriv খুব অহঙ্কার সৃষ্টি කරන්නයි.</w:t>
       </w:r>
     </w:p>
     <w:p/>
@@ -2056,19 +2056,19 @@
         <w:pStyle w:val="P68B1DB1-Normal3"/>
       </w:pPr>
       <w:r>
-        <w:t xml:space="preserve">Trân trọng mời bạn tham dự Hội thảo Đối tác Deriv</w:t>
-      </w:r>
-    </w:p>
-    <w:p/>
-    <w:p>
-      <w:r>
-        <w:t xml:space="preserve">Xin chào [PARTNER NAME], </w:t>
-      </w:r>
-    </w:p>
-    <w:p/>
-    <w:p>
-      <w:r>
-        <w:t xml:space="preserve">Chúng tôi rất vui mừng thông báo đến bạn rằng đội ngũ Tiếp thị liên kết của Deriv sẽ có mặt tại [CITY] vào [MONTH] để gặp bạn, một đối tác quan trọng của chúng tôi!</w:t>
+        <w:t xml:space="preserve">Deriv Partner Seminar එකට ප්‍රථමයෙන් මෙම දිනයේදී ආරාධනා කරනවා.</w:t>
+      </w:r>
+    </w:p>
+    <w:p/>
+    <w:p>
+      <w:r>
+        <w:t xml:space="preserve">Deriv Affiliate Marketing Team [CITY] හි [MONTH] රැස්කරනුය.</w:t>
+      </w:r>
+    </w:p>
+    <w:p/>
+    <w:p>
+      <w:r>
+        <w:t>image4.png</w:t>
       </w:r>
     </w:p>
     <w:p/>
@@ -2125,12 +2125,12 @@
                 <wp:inline distB="114300" distT="114300" distL="114300" distR="114300">
                   <wp:extent cx="257175" cy="271076"/>
                   <wp:effectExtent b="0" l="0" r="0" t="0"/>
-                  <wp:docPr id="5" name="image4.png"/>
+                  <wp:docPr id="5" name="හිතවත් [PARTNER NAME] "/>
                   <a:graphic>
                     <a:graphicData uri="http://schemas.openxmlformats.org/drawingml/2006/picture">
                       <pic:pic>
                         <pic:nvPicPr>
-                          <pic:cNvPr id="0" name="image4.png"/>
+                          <pic:cNvPr id="0" name="Deriv හි හිතකරුවන් කණ්ඩායම [CITY] හි [MONTH] මස, ඔබ වෙත සම්බන්ද වීමට ඇත."/>
                           <pic:cNvPicPr preferRelativeResize="0"/>
                         </pic:nvPicPr>
                         <pic:blipFill>
@@ -2184,7 +2184,7 @@
             <w:r>
               <w:t>[LOCATION]</w:t>
               <w:br w:type="textWrapping"/>
-              <w:t xml:space="preserve">Giám đốc phụ trách quốc gia sẽ thông báo địa điểm chính xác đến bạn trước ngày [DATE]</w:t>
+              <w:t xml:space="preserve">ඔබගේ රටේ කළමනාකරු [DATE] වන විට නිශ්චිත ස්ථානය පිළිබඳව ඔබට දන්වනු ඇත.</w:t>
             </w:r>
           </w:p>
         </w:tc>
@@ -2285,7 +2285,7 @@
     <w:p/>
     <w:p>
       <w:r>
-        <w:t xml:space="preserve">Trong suốt một ngày diễn ra hội thảo, chúng tôi sẽ mang đến bạn nhiều nội dung hỗ trợ về mặt kỹ thuật và marketing, tạo cơ hội kết nối cho bạn với các đối tác khác qua bữa ăn trưa ngon miệng, đồng thời lắng nghe phản hồi của bạn về các chương trình đối tác của chúng tôi. Đây là cơ hội để bạn có thể chia sẻ những ý kiến đóng góp của mình và điều này sẽ giúp chúng tôi lên kế hoạch để có thể hỗ trợ bạn tốt hơn nữa trong thời gian tới. </w:t>
+        <w:t xml:space="preserve">මෙම එක් දිවා සම්මන්ත්‍රණයේදී, අප තාක්ෂණික හා වාණිජ සහය ලබාදී, විශාරදක බෙටුවක් මැදින් අනෙකුත් හිතකරුවන් සමඟ සම්බන්ධ වීමට ඔබේ අදහස් භාවිත කෙරේ. මෙය ඔබේ හිතවතුන්ගෙන් වඩා වඩා পরিচালක යකි, ඔබට ලබාගැනීමට. </w:t>
       </w:r>
     </w:p>
     <w:p/>
@@ -2300,7 +2300,7 @@
         <w:t>[DATE]</w:t>
       </w:r>
       <w:r>
-        <w:t xml:space="preserve">. Xin lưu ý rằng chúng tôi sẽ ưu tiên xác nhận tham gia đối với những đơn đăng ký được gửi về trước. Chúng tôi mong được gặp bạn tại hội thảo!</w:t>
+        <w:t xml:space="preserve">. කරුණාකර සළකන්න, පැමිණීම සඳහා ලියාපදිංචි කඩුකරනකි. අපි ඔබේ පැමිණීම බලා සිටිමු!</w:t>
         <w:br w:type="textWrapping"/>
         <w:br w:type="textWrapping"/>
       </w:r>
@@ -2347,7 +2347,7 @@
               <w:jc w:val="center"/>
             </w:pPr>
             <w:r>
-              <w:t xml:space="preserve">Gửi thông tin cá nhân</w:t>
+              <w:t xml:space="preserve">මගේ විශේෂාංග යවන්න</w:t>
             </w:r>
           </w:p>
         </w:tc>
@@ -2357,7 +2357,7 @@
     <w:p/>
     <w:p>
       <w:r>
-        <w:t xml:space="preserve">Nếu bạn cần hỗ trợ, vui lòng liên hệ với chúng tôi qua </w:t>
+        <w:t xml:space="preserve">ඔබට කිසියම් ප්‍රශ්නයක් ඇත්නම්, කරුණාකර </w:t>
       </w:r>
       <w:hyperlink r:id="rId16">
         <w:r>
@@ -2365,11 +2365,11 @@
             <w:color w:val="1155cc"/>
             <w:u w:val="single"/>
           </w:rPr>
-          <w:t xml:space="preserve">live chat</w:t>
+          <w:t xml:space="preserve">ජීවිත හුදකලාව</w:t>
         </w:r>
       </w:hyperlink>
       <w:r>
-        <w:t xml:space="preserve"> hoặc </w:t>
+        <w:t xml:space="preserve"> හෝ </w:t>
       </w:r>
       <w:hyperlink r:id="rId17">
         <w:r>
@@ -2381,7 +2381,7 @@
         </w:r>
       </w:hyperlink>
       <w:r>
-        <w:t xml:space="preserve"> trên trang web. Nếu bạn có bất kỳ thắc mắc nào, vui lòng liên hệ với Giám đốc phụ trách quốc gia của bạn [NAME] qua [EMAIL ADDRESS] hoặc [WHATSAPP NO] (WhatsApp). </w:t>
+        <w:t xml:space="preserve"> හරහා අපට සම්බන්ධ වන්න. ඔබට කිසියම් ප්‍රශ්නයක් ඇත්නම්, කරුණාකර ඔබගේ රටේ කළමනාකරු [NAME] හට [EMAIL ADDRESS] හෝ [WHATSAPP NO] (WhatsApp) හරහා අමතන්න. </w:t>
       </w:r>
     </w:p>
     <w:p/>
@@ -2394,7 +2394,7 @@
         <w:pStyle w:val="P68B1DB1-Normal1"/>
       </w:pPr>
       <w:r>
-        <w:t xml:space="preserve">Đội ngũ Tiếp thị liên kết Deriv</w:t>
+        <w:t xml:space="preserve">Deriv හි ඉල්ලුම් ක්‍රියාකාරකම්</w:t>
       </w:r>
     </w:p>
     <w:p>
@@ -2413,7 +2413,7 @@
         <w:pStyle w:val="P68B1DB1-Normal2"/>
       </w:pPr>
       <w:r>
-        <w:t>Spanish</w:t>
+        <w:t>ස්පාඤ්ජ</w:t>
       </w:r>
     </w:p>
     <w:p>
@@ -2424,7 +2424,7 @@
         </w:rPr>
       </w:pPr>
       <w:r>
-        <w:t xml:space="preserve">Back to</w:t>
+        <w:t>පසුපසට</w:t>
       </w:r>
       <w:r>
         <w:rPr>
@@ -2439,7 +2439,7 @@
             <w:color w:val="1155cc"/>
             <w:u w:val="single"/>
           </w:rPr>
-          <w:t>English</w:t>
+          <w:t>ඉංග්‍රීසි</w:t>
         </w:r>
       </w:hyperlink>
     </w:p>
@@ -2455,10 +2455,10 @@
         <w:rPr>
           <w:b w:val="1"/>
         </w:rPr>
-        <w:t xml:space="preserve">Subject line</w:t>
-      </w:r>
-      <w:r>
-        <w:t xml:space="preserve">: Conoce a nuestro equipo en [CITY] | [DATE]</w:t>
+        <w:t xml:space="preserve">විෂය ලකුණ</w:t>
+      </w:r>
+      <w:r>
+        <w:t xml:space="preserve">: [CITY] හි [DATE] අපගේ කණ්ඩායම සමඟ හමුවන්න.</w:t>
       </w:r>
     </w:p>
     <w:p/>
@@ -2473,7 +2473,7 @@
         <w:pStyle w:val="P68B1DB1-Normal3"/>
       </w:pPr>
       <w:r>
-        <w:t xml:space="preserve">Te invitamos a nuestro seminario Deriv para socios</w:t>
+        <w:t xml:space="preserve">ඔබව ආරාධනා කරනවා, Deriv Partner Seminar එකට</w:t>
       </w:r>
     </w:p>
     <w:p>
@@ -2488,13 +2488,13 @@
     <w:p/>
     <w:p>
       <w:r>
-        <w:t xml:space="preserve">Estimado [PARTNER NAME], </w:t>
-      </w:r>
-    </w:p>
-    <w:p/>
-    <w:p>
-      <w:r>
-        <w:t xml:space="preserve">Nos complace informarte que el equipo de Afiliados de Deriv estará en [CITY] en [MONTH] para reunirse con ustedes, ¡nuestros valiosos socios!</w:t>
+        <w:t xml:space="preserve">හිතුවත් [PARTNER NAME], </w:t>
+      </w:r>
+    </w:p>
+    <w:p/>
+    <w:p>
+      <w:r>
+        <w:t xml:space="preserve">Deriv හි හිතකරුවන්ට, [CITY] හි [MONTH] මස ඔබේ පැමිණීම පිළිබඳ විඳින්න.</w:t>
       </w:r>
     </w:p>
     <w:p/>
@@ -2610,7 +2610,7 @@
             <w:r>
               <w:t>[LOCATION]</w:t>
               <w:br w:type="textWrapping"/>
-              <w:t xml:space="preserve">Tu gerente de cuenta te informará de la ubicación exacta el [DATE]</w:t>
+              <w:t xml:space="preserve">ඔබගේ රටේ කළමනාකරු [DATE] වන විට නිශ්චිත ස්ථානය පිළිබඳව ඔබට දන්වනු ඇත.</w:t>
             </w:r>
           </w:p>
         </w:tc>
@@ -2714,7 +2714,7 @@
         <w:jc w:val="both"/>
       </w:pPr>
       <w:r>
-        <w:t xml:space="preserve">En este seminario de un día te brindaremos apoyo técnico y de marketing, ofreceremos la oportunidad de establecer contactos con otros socios durante un delicioso almuerzo y escucharemos tus comentarios sobre nuestros programas de asociación. Esta es tu oportunidad de hacer oír tu voz, que nos ayudará a planificar futuros esfuerzos para apoyarte mejor. </w:t>
+        <w:t xml:space="preserve">මෙම එක් දිවා සම්මන්ත්‍රණයේදී, අප තාක්ෂණික හා වාණිජ සහය ලබාදී, විශාරදක බෙටුවක් මැදින් අනෙකුත් හිතකරුවන් සමඟ සම්බන්ධ වීමට ඔබේ අදහස් භාවිත කෙරේ. මෙය ඔබේ හිතවතුන්ගෙන් වඩා වඩා හිරකර විඳින්න. </w:t>
       </w:r>
     </w:p>
     <w:p>
@@ -2736,7 +2736,7 @@
         <w:t>[DATE]</w:t>
       </w:r>
       <w:r>
-        <w:t xml:space="preserve">. Ten en cuenta que la asistencia se confirmará por orden de llegada. Esperamos verte allí.</w:t>
+        <w:t xml:space="preserve">. දැක්මි, සතුන්ට සහ අයකුට ලියාපදිංචි වීමට පැමිණම තහවුරු කෙරෙයි. අපි ඔබේ පැමිණීම බලා සිටිමු.</w:t>
       </w:r>
     </w:p>
     <w:p/>
@@ -2782,7 +2782,7 @@
               <w:jc w:val="center"/>
             </w:pPr>
             <w:r>
-              <w:t xml:space="preserve">Enviar mis datos</w:t>
+              <w:t xml:space="preserve">මගේ විශේෂාංග යවන්න</w:t>
             </w:r>
           </w:p>
         </w:tc>
@@ -2795,7 +2795,7 @@
         <w:jc w:val="both"/>
       </w:pPr>
       <w:r>
-        <w:t xml:space="preserve">Si tienes alguna pregunta, contáctanos a través del </w:t>
+        <w:t xml:space="preserve">ඔබට කිසිම ප්‍රශ්නයක් ඇත්නම්, කරුණාකර අප ගැන විමසන්න</w:t>
       </w:r>
       <w:hyperlink r:id="rId18">
         <w:r>
@@ -2803,11 +2803,11 @@
             <w:color w:val="1155cc"/>
             <w:u w:val="single"/>
           </w:rPr>
-          <w:t xml:space="preserve">live chat</w:t>
+          <w:t xml:space="preserve">ජීවිත හුදකාලාව</w:t>
         </w:r>
       </w:hyperlink>
       <w:r>
-        <w:t xml:space="preserve"> o </w:t>
+        <w:t xml:space="preserve"> හෝ </w:t>
       </w:r>
       <w:hyperlink r:id="rId19">
         <w:r>
@@ -2819,7 +2819,7 @@
         </w:r>
       </w:hyperlink>
       <w:r>
-        <w:t xml:space="preserve"> en nuestro sitio web. / Si tienes alguna pregunta, contacta con el gerente de cuenta de tu país [NAME] en [EMAIL ADDRESS] o [WHATSAPP NO] (WhatsApp). </w:t>
+        <w:t xml:space="preserve"> | වෙත ප්‍රවේශ වන්න. / ඔබට කිසිම ප්‍රශ්නයක් ඇත්නම්, කරුණාකර [NAME] කණ්ඩායම් ලැයිස්තු කිරීමට සම්බන්ධ වන්න [EMAIL ADDRESS] හෝ [WHATSAPP NO]. (WhatsApp). </w:t>
       </w:r>
     </w:p>
     <w:p>
@@ -2836,7 +2836,7 @@
         <w:pStyle w:val="P68B1DB1-Normal1"/>
       </w:pPr>
       <w:r>
-        <w:t xml:space="preserve">Equipo de Afiliados de Deriv</w:t>
+        <w:t xml:space="preserve">Deriv හි හිතකරුවන්ගේ කණ්ඩායම</w:t>
       </w:r>
     </w:p>
     <w:p>

</xml_diff>